<commit_message>
Updated documentation and added zip of the latest version.
</commit_message>
<xml_diff>
--- a/Documentation.docx
+++ b/Documentation.docx
@@ -1008,6 +1008,42 @@
           <w:lang w:val="bg-BG"/>
         </w:rPr>
         <w:t>разстоянието на всеки връх от началния.</w:t>
+      </w:r>
+    </w:p>
+    <w:p>
+      <w:pPr>
+        <w:ind w:left="720"/>
+        <w:rPr>
+          <w:rFonts w:cstheme="minorHAnsi"/>
+        </w:rPr>
+      </w:pPr>
+    </w:p>
+    <w:p>
+      <w:pPr>
+        <w:ind w:left="720"/>
+        <w:rPr>
+          <w:rFonts w:cstheme="minorHAnsi"/>
+        </w:rPr>
+      </w:pPr>
+      <w:r>
+        <w:rPr>
+          <w:rFonts w:cstheme="minorHAnsi"/>
+        </w:rPr>
+        <w:t>Algorithm Time Complexity: O(n^2)</w:t>
+      </w:r>
+    </w:p>
+    <w:p>
+      <w:pPr>
+        <w:ind w:left="720"/>
+        <w:rPr>
+          <w:rFonts w:cstheme="minorHAnsi"/>
+        </w:rPr>
+      </w:pPr>
+      <w:r>
+        <w:rPr>
+          <w:rFonts w:cstheme="minorHAnsi"/>
+        </w:rPr>
+        <w:t>Algorithm Space Complexity: O(n^2)</w:t>
       </w:r>
       <w:bookmarkStart w:id="0" w:name="_GoBack"/>
       <w:bookmarkEnd w:id="0"/>
@@ -1523,6 +1559,7 @@
     <w:lsdException w:name="HTML Sample" w:semiHidden="1" w:unhideWhenUsed="1"/>
     <w:lsdException w:name="HTML Typewriter" w:semiHidden="1" w:unhideWhenUsed="1"/>
     <w:lsdException w:name="HTML Variable" w:semiHidden="1" w:unhideWhenUsed="1"/>
+    <w:lsdException w:name="Normal Table" w:semiHidden="1" w:unhideWhenUsed="1"/>
     <w:lsdException w:name="annotation subject" w:semiHidden="1" w:unhideWhenUsed="1"/>
     <w:lsdException w:name="No List" w:semiHidden="1" w:unhideWhenUsed="1"/>
     <w:lsdException w:name="Outline List 1" w:semiHidden="1" w:unhideWhenUsed="1"/>
@@ -1569,8 +1606,10 @@
     <w:lsdException w:name="Table Subtle 2" w:semiHidden="1" w:unhideWhenUsed="1"/>
     <w:lsdException w:name="Table Web 1" w:semiHidden="1" w:unhideWhenUsed="1"/>
     <w:lsdException w:name="Table Web 2" w:semiHidden="1" w:unhideWhenUsed="1"/>
+    <w:lsdException w:name="Table Web 3" w:semiHidden="1" w:unhideWhenUsed="1"/>
     <w:lsdException w:name="Balloon Text" w:semiHidden="1" w:unhideWhenUsed="1"/>
     <w:lsdException w:name="Table Grid" w:uiPriority="39"/>
+    <w:lsdException w:name="Table Theme" w:semiHidden="1" w:unhideWhenUsed="1"/>
     <w:lsdException w:name="Placeholder Text" w:semiHidden="1"/>
     <w:lsdException w:name="No Spacing" w:uiPriority="1" w:qFormat="1"/>
     <w:lsdException w:name="Light Shading" w:uiPriority="60"/>

</xml_diff>

<commit_message>
Added a new project called Dijkstra and separated the logic of the algorithm from graph. Updated documentation
</commit_message>
<xml_diff>
--- a/Documentation.docx
+++ b/Documentation.docx
@@ -319,7 +319,20 @@
           <w:rFonts w:cstheme="minorHAnsi"/>
           <w:lang w:val="bg-BG"/>
         </w:rPr>
-        <w:t>Приложението е разделено на 4 проекта:</w:t>
+        <w:t xml:space="preserve">Приложението е разделено на </w:t>
+      </w:r>
+      <w:r>
+        <w:rPr>
+          <w:rFonts w:cstheme="minorHAnsi"/>
+        </w:rPr>
+        <w:t>5</w:t>
+      </w:r>
+      <w:r>
+        <w:rPr>
+          <w:rFonts w:cstheme="minorHAnsi"/>
+          <w:lang w:val="bg-BG"/>
+        </w:rPr>
+        <w:t xml:space="preserve"> проекта:</w:t>
       </w:r>
     </w:p>
     <w:p>
@@ -418,7 +431,21 @@
           <w:rFonts w:cstheme="minorHAnsi"/>
           <w:lang w:val="bg-BG"/>
         </w:rPr>
-        <w:t>, в които е имплементацията на алгоритъма.</w:t>
+        <w:t xml:space="preserve">, в които е </w:t>
+      </w:r>
+      <w:r>
+        <w:rPr>
+          <w:rFonts w:cstheme="minorHAnsi"/>
+          <w:lang w:val="bg-BG"/>
+        </w:rPr>
+        <w:t>информацията за графа</w:t>
+      </w:r>
+      <w:r>
+        <w:rPr>
+          <w:rFonts w:cstheme="minorHAnsi"/>
+          <w:lang w:val="bg-BG"/>
+        </w:rPr>
+        <w:t>.</w:t>
       </w:r>
     </w:p>
     <w:p>
@@ -543,6 +570,34 @@
     </w:p>
     <w:p>
       <w:pPr>
+        <w:pStyle w:val="a9"/>
+        <w:numPr>
+          <w:ilvl w:val="0"/>
+          <w:numId w:val="2"/>
+        </w:numPr>
+        <w:rPr>
+          <w:rFonts w:cstheme="minorHAnsi"/>
+          <w:lang w:val="bg-BG"/>
+        </w:rPr>
+      </w:pPr>
+      <w:r>
+        <w:rPr>
+          <w:rFonts w:cstheme="minorHAnsi"/>
+        </w:rPr>
+        <w:t>TU_Shortest_Path_In_Graph_Visualization.Dijkstra</w:t>
+      </w:r>
+      <w:r>
+        <w:rPr>
+          <w:rFonts w:cstheme="minorHAnsi"/>
+          <w:lang w:val="bg-BG"/>
+        </w:rPr>
+        <w:t xml:space="preserve"> – Съдържащ логиката на самия алгоритъм</w:t>
+      </w:r>
+      <w:bookmarkStart w:id="0" w:name="_GoBack"/>
+      <w:bookmarkEnd w:id="0"/>
+    </w:p>
+    <w:p>
+      <w:pPr>
         <w:rPr>
           <w:rFonts w:cstheme="minorHAnsi"/>
           <w:lang w:val="bg-BG"/>
@@ -845,6 +900,7 @@
           <w:rFonts w:cstheme="minorHAnsi"/>
           <w:lang w:val="bg-BG"/>
         </w:rPr>
+        <w:lastRenderedPageBreak/>
         <w:t>Променяне на теглото на избрано дърво</w:t>
       </w:r>
       <w:r>
@@ -915,7 +971,6 @@
           <w:rFonts w:cstheme="minorHAnsi"/>
           <w:lang w:val="bg-BG"/>
         </w:rPr>
-        <w:lastRenderedPageBreak/>
         <w:t xml:space="preserve">Записване на дърво във </w:t>
       </w:r>
       <w:r>
@@ -1045,8 +1100,6 @@
         </w:rPr>
         <w:t>Algorithm Space Complexity: O(n^2)</w:t>
       </w:r>
-      <w:bookmarkStart w:id="0" w:name="_GoBack"/>
-      <w:bookmarkEnd w:id="0"/>
     </w:p>
     <w:sectPr>
       <w:headerReference w:type="default" r:id="rId8"/>

</xml_diff>